<commit_message>
Typo from hard copy cv
</commit_message>
<xml_diff>
--- a/public/docs/cv.docx
+++ b/public/docs/cv.docx
@@ -387,7 +387,7 @@
           <w:szCs w:val="18"/>
           <w:rtl w:val="0"/>
         </w:rPr>
-        <w:t xml:space="preserve">I'm currently most excited about functional programming patterns with tools such as Ramda and ReasonMl and modern API approaches such as GraphyQl.</w:t>
+        <w:t xml:space="preserve">I'm currently most excited about functional programming patterns with tools such as Ramda and ReasonMl and modern API approaches such as GraphQl.</w:t>
       </w:r>
     </w:p>
     <w:p>
@@ -611,31 +611,7 @@
           <w:b w:val="1"/>
           <w:rtl w:val="0"/>
         </w:rPr>
-        <w:t xml:space="preserve">Undisclosed (</w:t>
-      </w:r>
-      <w:r>
-        <w:rPr>
-          <w:rFonts w:ascii="Montserrat" w:cs="Montserrat" w:eastAsia="Montserrat" w:hAnsi="Montserrat"/>
-          <w:b w:val="1"/>
-          <w:i w:val="1"/>
-          <w:rtl w:val="0"/>
-        </w:rPr>
-        <w:t xml:space="preserve">name omitted</w:t>
-      </w:r>
-      <w:r>
-        <w:rPr>
-          <w:rFonts w:ascii="Montserrat" w:cs="Montserrat" w:eastAsia="Montserrat" w:hAnsi="Montserrat"/>
-          <w:b w:val="1"/>
-          <w:rtl w:val="0"/>
-        </w:rPr>
-        <w:t xml:space="preserve">)</w:t>
-      </w:r>
-      <w:r>
-        <w:rPr>
-          <w:rFonts w:ascii="Montserrat" w:cs="Montserrat" w:eastAsia="Montserrat" w:hAnsi="Montserrat"/>
-          <w:rtl w:val="0"/>
-        </w:rPr>
-        <w:t xml:space="preserve"> </w:t>
+        <w:t xml:space="preserve">Dataffirm </w:t>
       </w:r>
       <w:r>
         <w:rPr>
@@ -701,7 +677,7 @@
           <w:szCs w:val="18"/>
           <w:rtl w:val="0"/>
         </w:rPr>
-        <w:t xml:space="preserve">Undisclosed are a financial tech startup that specialise in using big data and predictive analytics to outperform </w:t>
+        <w:t xml:space="preserve">Dataffirm are a financial tech startup that specialise in using big data and predictive analytics to outperform </w:t>
       </w:r>
       <w:r>
         <w:rPr>

</xml_diff>

<commit_message>
Omitt name of employer
</commit_message>
<xml_diff>
--- a/public/docs/cv.docx
+++ b/public/docs/cv.docx
@@ -611,7 +611,7 @@
           <w:b w:val="1"/>
           <w:rtl w:val="0"/>
         </w:rPr>
-        <w:t xml:space="preserve">Dataffirm </w:t>
+        <w:t xml:space="preserve">Undisclosed (name omitted) </w:t>
       </w:r>
       <w:r>
         <w:rPr>
@@ -677,7 +677,7 @@
           <w:szCs w:val="18"/>
           <w:rtl w:val="0"/>
         </w:rPr>
-        <w:t xml:space="preserve">Dataffirm are a financial tech startup that specialise in using big data and predictive analytics to outperform </w:t>
+        <w:t xml:space="preserve">Undisclosed are a financial tech startup that specialise in using big data and predictive analytics to outperform </w:t>
       </w:r>
       <w:r>
         <w:rPr>

</xml_diff>